<commit_message>
Moved Project & Portfolio files to "logs" folder. Updated Time Estimation Worksheet Added New Burn-Up List Added New Project & Portfolio assignment
</commit_message>
<xml_diff>
--- a/docs/JacksonAaron_Burn-Up List.docx
+++ b/docs/JacksonAaron_Burn-Up List.docx
@@ -8,6 +8,32 @@
       </w:pPr>
       <w:r>
         <w:t>Burn-Up List</w:t>
+      </w:r>
+    </w:p>
+    <w:p/>
+    <w:p>
+      <w:pPr>
+        <w:rPr>
+          <w:i/>
+        </w:rPr>
+      </w:pPr>
+      <w:r>
+        <w:rPr>
+          <w:i/>
+        </w:rPr>
+        <w:t>Prioritized by 2 factors; due date and estimated completion time</w:t>
+      </w:r>
+      <w:r>
+        <w:rPr>
+          <w:i/>
+        </w:rPr>
+        <w:t>(least time investment to most time investment)</w:t>
+      </w:r>
+      <w:r>
+        <w:rPr>
+          <w:i/>
+        </w:rPr>
+        <w:t>.</w:t>
       </w:r>
     </w:p>
     <w:p/>
@@ -35,7 +61,10 @@
         </w:numPr>
       </w:pPr>
       <w:r>
-        <w:t>Submit Week 2 Project &amp; Portfolio</w:t>
+        <w:t>Submit Week 3</w:t>
+      </w:r>
+      <w:r>
+        <w:t xml:space="preserve"> Project &amp; Portfolio</w:t>
       </w:r>
     </w:p>
     <w:p>
@@ -80,7 +109,13 @@
         <w:t>Participate in</w:t>
       </w:r>
       <w:r>
-        <w:t xml:space="preserve"> this weeks “Call to Action”</w:t>
+        <w:t xml:space="preserve"> this weeks “Call to Action</w:t>
+      </w:r>
+      <w:r>
+        <w:t xml:space="preserve"> - Growth</w:t>
+      </w:r>
+      <w:r>
+        <w:t>”</w:t>
       </w:r>
       <w:r>
         <w:t xml:space="preserve"> class discussion and interact with my peers.</w:t>
@@ -113,7 +148,7 @@
         </w:numPr>
       </w:pPr>
       <w:r>
-        <w:t>Complete Week 3 Communicating with Visual Tools</w:t>
+        <w:t>Complete Week 4 SWOT follow-up</w:t>
       </w:r>
       <w:r>
         <w:t>.</w:t>
@@ -128,13 +163,37 @@
         </w:numPr>
       </w:pPr>
       <w:r>
+        <w:t>Complete Week 4 being paid for your work.</w:t>
+      </w:r>
+    </w:p>
+    <w:p>
+      <w:pPr>
+        <w:pStyle w:val="ListParagraph"/>
+        <w:numPr>
+          <w:ilvl w:val="0"/>
+          <w:numId w:val="1"/>
+        </w:numPr>
+      </w:pPr>
+      <w:r>
+        <w:t>Complete Week 4 month in review.</w:t>
+      </w:r>
+    </w:p>
+    <w:p>
+      <w:pPr>
+        <w:pStyle w:val="ListParagraph"/>
+        <w:numPr>
+          <w:ilvl w:val="0"/>
+          <w:numId w:val="1"/>
+        </w:numPr>
+      </w:pPr>
+      <w:r>
         <w:t>Upload all work to my repository.</w:t>
       </w:r>
     </w:p>
     <w:p/>
     <w:p>
       <w:r>
-        <w:t>This week my goal will be to demonstrate judicious time management and complete all of my classwork to the best of my abilities. By managing my time in this manner I believe I will have the time necessary to include extracurricular research that helps to expand my knowledge of the field I will be working in.</w:t>
+        <w:t>For the final week, my goals will be as follows. First, I will focus on completing on all of my assignments to perfection to make up for an assignment I failed to complete on time in the previous week. Second, after I have completed all school related work I will turn to my extra-curricular pursuits of practicing my web development skills by working on my blog; I have already completed the front page design for the most part, now it is time to move on to learning how to do some of the back-end development. Finally, I will complete my course evaluation, giving my instructor a good review, because she has been nothing but helpful throughout my time in this course.</w:t>
       </w:r>
       <w:bookmarkStart w:id="0" w:name="_GoBack"/>
       <w:bookmarkEnd w:id="0"/>

</xml_diff>